<commit_message>
end of the task, commented and documented succesfuly
</commit_message>
<xml_diff>
--- a/Form Esercitazione.docx
+++ b/Form Esercitazione.docx
@@ -958,7 +958,37 @@
           <w:rFonts w:ascii="Arial" w:hAnsi="Arial" w:cs="Arial"/>
           <w:color w:val="000000" w:themeColor="text1"/>
         </w:rPr>
-        <w:t>3,</w:t>
+        <w:t>3</w:t>
+      </w:r>
+      <w:r>
+        <w:rPr>
+          <w:rFonts w:ascii="Arial" w:hAnsi="Arial" w:cs="Arial"/>
+          <w:color w:val="000000" w:themeColor="text1"/>
+        </w:rPr>
+        <w:t>.a Ho definito la procedura commentandola e inserendo un interfaccia nel main. Ho cercato di testare l’IsoTriangle e l’IsoTrapezoid ma solo il primo funzionava correttamente.</w:t>
+      </w:r>
+    </w:p>
+    <w:p>
+      <w:pPr>
+        <w:rPr>
+          <w:rFonts w:ascii="Arial" w:hAnsi="Arial" w:cs="Arial"/>
+          <w:color w:val="000000" w:themeColor="text1"/>
+        </w:rPr>
+      </w:pPr>
+    </w:p>
+    <w:p>
+      <w:pPr>
+        <w:rPr>
+          <w:rFonts w:ascii="Arial" w:hAnsi="Arial" w:cs="Arial"/>
+          <w:color w:val="000000" w:themeColor="text1"/>
+        </w:rPr>
+      </w:pPr>
+      <w:r>
+        <w:rPr>
+          <w:rFonts w:ascii="Arial" w:hAnsi="Arial" w:cs="Arial"/>
+          <w:color w:val="000000" w:themeColor="text1"/>
+        </w:rPr>
+        <w:t>3.b Il test eseguito ha utiliazzato tutti i costruttori di Isotriangle, tutti i getters, setter e gli operatori. Il riscontro è positivo di tutte le parti citate qui sopra e approfondite nel main con i vari commenti.</w:t>
       </w:r>
     </w:p>
     <w:sectPr>

</xml_diff>